<commit_message>
update: Ve bieu do moment va khoi luong
</commit_message>
<xml_diff>
--- a/docs/report/hieu/chuong_3_hieu.docx
+++ b/docs/report/hieu/chuong_3_hieu.docx
@@ -37,7 +37,7 @@
           <v:shape id="_x0000_i1025" type="#_x0000_t75" style="width:9pt;height:13.8pt" o:ole="">
             <v:imagedata r:id="rId8" o:title=""/>
           </v:shape>
-          <o:OLEObject Type="Embed" ProgID="Equation.DSMT4" ShapeID="_x0000_i1025" DrawAspect="Content" ObjectID="_1765424253" r:id="rId9"/>
+          <o:OLEObject Type="Embed" ProgID="Equation.DSMT4" ShapeID="_x0000_i1025" DrawAspect="Content" ObjectID="_1765428732" r:id="rId9"/>
         </w:object>
       </w:r>
       <w:r>
@@ -88,21 +88,6 @@
           <w:lang w:val="en-US"/>
         </w:rPr>
         <w:t>3.1.3 Tính toán động lực học</w:t>
-      </w:r>
-    </w:p>
-    <w:p>
-      <w:pPr>
-        <w:pStyle w:val="DACHUONG"/>
-        <w:jc w:val="left"/>
-        <w:rPr>
-          <w:lang w:val="en-US"/>
-        </w:rPr>
-      </w:pPr>
-      <w:r>
-        <w:rPr>
-          <w:lang w:val="en-US"/>
-        </w:rPr>
-        <w:t>3.2 Mô phỏng MATLAB</w:t>
       </w:r>
     </w:p>
     <w:p>
@@ -1040,7 +1025,7 @@
           <v:shape id="_x0000_i1026" type="#_x0000_t75" style="width:111.05pt;height:30pt" o:ole="">
             <v:imagedata r:id="rId11" o:title=""/>
           </v:shape>
-          <o:OLEObject Type="Embed" ProgID="Equation.DSMT4" ShapeID="_x0000_i1026" DrawAspect="Content" ObjectID="_1765424254" r:id="rId12"/>
+          <o:OLEObject Type="Embed" ProgID="Equation.DSMT4" ShapeID="_x0000_i1026" DrawAspect="Content" ObjectID="_1765428733" r:id="rId12"/>
         </w:object>
       </w:r>
     </w:p>
@@ -1056,7 +1041,7 @@
           <v:shape id="_x0000_i1027" type="#_x0000_t75" style="width:108.65pt;height:31.8pt" o:ole="">
             <v:imagedata r:id="rId13" o:title=""/>
           </v:shape>
-          <o:OLEObject Type="Embed" ProgID="Equation.DSMT4" ShapeID="_x0000_i1027" DrawAspect="Content" ObjectID="_1765424255" r:id="rId14"/>
+          <o:OLEObject Type="Embed" ProgID="Equation.DSMT4" ShapeID="_x0000_i1027" DrawAspect="Content" ObjectID="_1765428734" r:id="rId14"/>
         </w:object>
       </w:r>
     </w:p>
@@ -1072,7 +1057,7 @@
           <v:shape id="_x0000_i1028" type="#_x0000_t75" style="width:108.65pt;height:31.8pt" o:ole="">
             <v:imagedata r:id="rId15" o:title=""/>
           </v:shape>
-          <o:OLEObject Type="Embed" ProgID="Equation.DSMT4" ShapeID="_x0000_i1028" DrawAspect="Content" ObjectID="_1765424256" r:id="rId16"/>
+          <o:OLEObject Type="Embed" ProgID="Equation.DSMT4" ShapeID="_x0000_i1028" DrawAspect="Content" ObjectID="_1765428735" r:id="rId16"/>
         </w:object>
       </w:r>
     </w:p>
@@ -1085,6 +1070,56 @@
           <w:szCs w:val="28"/>
         </w:rPr>
       </w:pPr>
+    </w:p>
+    <w:p>
+      <w:pPr>
+        <w:spacing w:after="120" w:line="360" w:lineRule="auto"/>
+        <w:rPr>
+          <w:rFonts w:ascii="Times New Roman" w:eastAsiaTheme="minorEastAsia" w:hAnsi="Times New Roman" w:cs="Times New Roman"/>
+          <w:sz w:val="28"/>
+          <w:szCs w:val="28"/>
+        </w:rPr>
+      </w:pPr>
+      <m:oMath>
+        <m:r>
+          <w:rPr>
+            <w:rFonts w:ascii="Cambria Math" w:hAnsi="Cambria Math" w:cs="Times New Roman"/>
+            <w:sz w:val="28"/>
+            <w:szCs w:val="28"/>
+          </w:rPr>
+          <m:t>D</m:t>
+        </m:r>
+        <m:d>
+          <m:dPr>
+            <m:ctrlPr>
+              <w:rPr>
+                <w:rFonts w:ascii="Cambria Math" w:hAnsi="Cambria Math" w:cs="Times New Roman"/>
+                <w:i/>
+                <w:sz w:val="28"/>
+                <w:szCs w:val="28"/>
+              </w:rPr>
+            </m:ctrlPr>
+          </m:dPr>
+          <m:e>
+            <m:r>
+              <w:rPr>
+                <w:rFonts w:ascii="Cambria Math" w:hAnsi="Cambria Math" w:cs="Times New Roman"/>
+                <w:sz w:val="28"/>
+                <w:szCs w:val="28"/>
+              </w:rPr>
+              <m:t>q</m:t>
+            </m:r>
+          </m:e>
+        </m:d>
+      </m:oMath>
+      <w:r>
+        <w:rPr>
+          <w:rFonts w:ascii="Times New Roman" w:eastAsiaTheme="minorEastAsia" w:hAnsi="Times New Roman" w:cs="Times New Roman"/>
+          <w:sz w:val="28"/>
+          <w:szCs w:val="28"/>
+        </w:rPr>
+        <w:t xml:space="preserve"> là ma trận quán tính</w:t>
+      </w:r>
     </w:p>
     <w:p>
       <w:pPr>
@@ -1103,56 +1138,6 @@
             <w:szCs w:val="28"/>
           </w:rPr>
           <w:lastRenderedPageBreak/>
-          <m:t>D</m:t>
-        </m:r>
-        <m:d>
-          <m:dPr>
-            <m:ctrlPr>
-              <w:rPr>
-                <w:rFonts w:ascii="Cambria Math" w:hAnsi="Cambria Math" w:cs="Times New Roman"/>
-                <w:i/>
-                <w:sz w:val="28"/>
-                <w:szCs w:val="28"/>
-              </w:rPr>
-            </m:ctrlPr>
-          </m:dPr>
-          <m:e>
-            <m:r>
-              <w:rPr>
-                <w:rFonts w:ascii="Cambria Math" w:hAnsi="Cambria Math" w:cs="Times New Roman"/>
-                <w:sz w:val="28"/>
-                <w:szCs w:val="28"/>
-              </w:rPr>
-              <m:t>q</m:t>
-            </m:r>
-          </m:e>
-        </m:d>
-      </m:oMath>
-      <w:r>
-        <w:rPr>
-          <w:rFonts w:ascii="Times New Roman" w:eastAsiaTheme="minorEastAsia" w:hAnsi="Times New Roman" w:cs="Times New Roman"/>
-          <w:sz w:val="28"/>
-          <w:szCs w:val="28"/>
-        </w:rPr>
-        <w:t xml:space="preserve"> là ma trận quán tính</w:t>
-      </w:r>
-    </w:p>
-    <w:p>
-      <w:pPr>
-        <w:spacing w:after="120" w:line="360" w:lineRule="auto"/>
-        <w:rPr>
-          <w:rFonts w:ascii="Times New Roman" w:eastAsiaTheme="minorEastAsia" w:hAnsi="Times New Roman" w:cs="Times New Roman"/>
-          <w:sz w:val="28"/>
-          <w:szCs w:val="28"/>
-        </w:rPr>
-      </w:pPr>
-      <m:oMath>
-        <m:r>
-          <w:rPr>
-            <w:rFonts w:ascii="Cambria Math" w:hAnsi="Cambria Math" w:cs="Times New Roman"/>
-            <w:sz w:val="28"/>
-            <w:szCs w:val="28"/>
-          </w:rPr>
           <m:t>V</m:t>
         </m:r>
         <m:d>
@@ -1360,7 +1345,7 @@
           <v:shape id="_x0000_i1032" type="#_x0000_t75" style="width:388.8pt;height:27.6pt" o:ole="">
             <v:imagedata r:id="rId17" o:title=""/>
           </v:shape>
-          <o:OLEObject Type="Embed" ProgID="Equation.DSMT4" ShapeID="_x0000_i1032" DrawAspect="Content" ObjectID="_1765424257" r:id="rId18"/>
+          <o:OLEObject Type="Embed" ProgID="Equation.DSMT4" ShapeID="_x0000_i1032" DrawAspect="Content" ObjectID="_1765428736" r:id="rId18"/>
         </w:object>
       </w:r>
     </w:p>
@@ -30855,8 +30840,8 @@
         <w:spacing w:after="120" w:line="312" w:lineRule="auto"/>
         <w:rPr>
           <w:rFonts w:ascii="Times New Roman" w:eastAsiaTheme="minorEastAsia" w:hAnsi="Times New Roman" w:cs="Times New Roman"/>
-          <w:sz w:val="28"/>
-          <w:szCs w:val="28"/>
+          <w:sz w:val="26"/>
+          <w:szCs w:val="26"/>
         </w:rPr>
       </w:pPr>
       <w:r>
@@ -31078,14 +31063,14 @@
           <w:sz w:val="26"/>
           <w:szCs w:val="26"/>
         </w:rPr>
-        <w:t>để kết quả tính toán ngắn gọn nhất có thể. Ta có kết quả từ MATLAB như sau:</w:t>
+        <w:t xml:space="preserve">để kết quả tính toán ngắn gọn nhất có thể. </w:t>
       </w:r>
     </w:p>
     <w:p>
       <w:pPr>
         <w:spacing w:after="120" w:line="312" w:lineRule="auto"/>
         <w:rPr>
-          <w:rFonts w:ascii="Times New Roman" w:hAnsi="Times New Roman" w:cs="Times New Roman"/>
+          <w:rFonts w:ascii="Times New Roman" w:eastAsiaTheme="minorEastAsia" w:hAnsi="Times New Roman" w:cs="Times New Roman"/>
           <w:sz w:val="26"/>
           <w:szCs w:val="26"/>
         </w:rPr>
@@ -31096,17 +31081,71 @@
         <w:spacing w:after="120" w:line="312" w:lineRule="auto"/>
         <w:rPr>
           <w:rFonts w:ascii="Times New Roman" w:eastAsiaTheme="minorEastAsia" w:hAnsi="Times New Roman" w:cs="Times New Roman"/>
+          <w:sz w:val="26"/>
+          <w:szCs w:val="26"/>
+        </w:rPr>
+      </w:pPr>
+    </w:p>
+    <w:p>
+      <w:pPr>
+        <w:spacing w:after="120" w:line="312" w:lineRule="auto"/>
+        <w:rPr>
+          <w:rFonts w:ascii="Times New Roman" w:eastAsiaTheme="minorEastAsia" w:hAnsi="Times New Roman" w:cs="Times New Roman"/>
+          <w:sz w:val="26"/>
+          <w:szCs w:val="26"/>
+        </w:rPr>
+      </w:pPr>
+    </w:p>
+    <w:p>
+      <w:pPr>
+        <w:spacing w:after="120" w:line="312" w:lineRule="auto"/>
+        <w:rPr>
+          <w:rFonts w:ascii="Times New Roman" w:eastAsiaTheme="minorEastAsia" w:hAnsi="Times New Roman" w:cs="Times New Roman"/>
           <w:sz w:val="28"/>
           <w:szCs w:val="28"/>
         </w:rPr>
       </w:pPr>
+    </w:p>
+    <w:p>
+      <w:pPr>
+        <w:spacing w:after="120" w:line="312" w:lineRule="auto"/>
+        <w:rPr>
+          <w:rFonts w:ascii="Times New Roman" w:eastAsiaTheme="minorEastAsia" w:hAnsi="Times New Roman" w:cs="Times New Roman"/>
+          <w:sz w:val="28"/>
+          <w:szCs w:val="28"/>
+        </w:rPr>
+      </w:pPr>
       <w:r>
         <w:rPr>
-          <w:rFonts w:ascii="Times New Roman" w:hAnsi="Times New Roman" w:cs="Times New Roman"/>
-          <w:sz w:val="26"/>
-          <w:szCs w:val="26"/>
-        </w:rPr>
-        <w:t xml:space="preserve">                                                             </w:t>
+          <w:rFonts w:ascii="Times New Roman" w:eastAsiaTheme="minorEastAsia" w:hAnsi="Times New Roman" w:cs="Times New Roman"/>
+          <w:sz w:val="28"/>
+          <w:szCs w:val="28"/>
+        </w:rPr>
+        <w:t xml:space="preserve">- </w:t>
+      </w:r>
+      <w:r>
+        <w:rPr>
+          <w:rFonts w:ascii="Times New Roman" w:eastAsiaTheme="minorEastAsia" w:hAnsi="Times New Roman" w:cs="Times New Roman"/>
+          <w:sz w:val="28"/>
+          <w:szCs w:val="28"/>
+        </w:rPr>
+        <w:t>Xác định tải</w:t>
+      </w:r>
+      <w:r>
+        <w:rPr>
+          <w:rFonts w:ascii="Times New Roman" w:eastAsiaTheme="minorEastAsia" w:hAnsi="Times New Roman" w:cs="Times New Roman"/>
+          <w:sz w:val="28"/>
+          <w:szCs w:val="28"/>
+        </w:rPr>
+        <w:t xml:space="preserve"> tĩnh</w:t>
+      </w:r>
+      <w:r>
+        <w:rPr>
+          <w:rFonts w:ascii="Times New Roman" w:eastAsiaTheme="minorEastAsia" w:hAnsi="Times New Roman" w:cs="Times New Roman"/>
+          <w:sz w:val="28"/>
+          <w:szCs w:val="28"/>
+        </w:rPr>
+        <w:t xml:space="preserve"> lớn nhất mà cánh tay robot chịu được:</w:t>
       </w:r>
     </w:p>
     <w:p>
@@ -31114,10 +31153,1113 @@
         <w:spacing w:after="120" w:line="312" w:lineRule="auto"/>
         <w:rPr>
           <w:rFonts w:ascii="Times New Roman" w:eastAsiaTheme="minorEastAsia" w:hAnsi="Times New Roman" w:cs="Times New Roman"/>
-          <w:sz w:val="36"/>
-          <w:szCs w:val="36"/>
+          <w:sz w:val="28"/>
+          <w:szCs w:val="28"/>
         </w:rPr>
       </w:pPr>
+      <w:r>
+        <w:rPr>
+          <w:rFonts w:ascii="Times New Roman" w:eastAsiaTheme="minorEastAsia" w:hAnsi="Times New Roman" w:cs="Times New Roman"/>
+          <w:sz w:val="28"/>
+          <w:szCs w:val="28"/>
+        </w:rPr>
+        <w:t xml:space="preserve">Xét trường hợp cánh tay robot ở trạng thái tĩnh, khi đó các giá trị vận tốc và gia tốc sẽ bằng 0, từ đó dẫn đến </w:t>
+      </w:r>
+      <m:oMath>
+        <m:r>
+          <w:rPr>
+            <w:rFonts w:ascii="Cambria Math" w:hAnsi="Cambria Math" w:cs="Times New Roman"/>
+            <w:sz w:val="28"/>
+            <w:szCs w:val="28"/>
+          </w:rPr>
+          <m:t>D</m:t>
+        </m:r>
+        <m:d>
+          <m:dPr>
+            <m:ctrlPr>
+              <w:rPr>
+                <w:rFonts w:ascii="Cambria Math" w:hAnsi="Cambria Math" w:cs="Times New Roman"/>
+                <w:i/>
+                <w:sz w:val="28"/>
+                <w:szCs w:val="28"/>
+              </w:rPr>
+            </m:ctrlPr>
+          </m:dPr>
+          <m:e>
+            <m:r>
+              <w:rPr>
+                <w:rFonts w:ascii="Cambria Math" w:hAnsi="Cambria Math" w:cs="Times New Roman"/>
+                <w:sz w:val="28"/>
+                <w:szCs w:val="28"/>
+              </w:rPr>
+              <m:t>q</m:t>
+            </m:r>
+          </m:e>
+        </m:d>
+        <m:acc>
+          <m:accPr>
+            <m:chr m:val="̈"/>
+            <m:ctrlPr>
+              <w:rPr>
+                <w:rFonts w:ascii="Cambria Math" w:hAnsi="Cambria Math" w:cs="Times New Roman"/>
+                <w:i/>
+                <w:sz w:val="28"/>
+                <w:szCs w:val="28"/>
+              </w:rPr>
+            </m:ctrlPr>
+          </m:accPr>
+          <m:e>
+            <m:r>
+              <w:rPr>
+                <w:rFonts w:ascii="Cambria Math" w:hAnsi="Cambria Math" w:cs="Times New Roman"/>
+                <w:sz w:val="28"/>
+                <w:szCs w:val="28"/>
+              </w:rPr>
+              <m:t>q</m:t>
+            </m:r>
+            <m:r>
+              <w:rPr>
+                <w:rFonts w:ascii="Cambria Math" w:hAnsi="Cambria Math" w:cs="Times New Roman"/>
+                <w:sz w:val="28"/>
+                <w:szCs w:val="28"/>
+              </w:rPr>
+              <m:t xml:space="preserve"> </m:t>
+            </m:r>
+            <m:r>
+              <w:rPr>
+                <w:rFonts w:ascii="Cambria Math" w:hAnsi="Cambria Math" w:cs="Times New Roman"/>
+                <w:sz w:val="28"/>
+                <w:szCs w:val="28"/>
+              </w:rPr>
+              <m:t>+V</m:t>
+            </m:r>
+            <m:d>
+              <m:dPr>
+                <m:ctrlPr>
+                  <w:rPr>
+                    <w:rFonts w:ascii="Cambria Math" w:hAnsi="Cambria Math" w:cs="Times New Roman"/>
+                    <w:i/>
+                    <w:sz w:val="28"/>
+                    <w:szCs w:val="28"/>
+                  </w:rPr>
+                </m:ctrlPr>
+              </m:dPr>
+              <m:e>
+                <m:r>
+                  <w:rPr>
+                    <w:rFonts w:ascii="Cambria Math" w:hAnsi="Cambria Math" w:cs="Times New Roman"/>
+                    <w:sz w:val="28"/>
+                    <w:szCs w:val="28"/>
+                  </w:rPr>
+                  <m:t>q,</m:t>
+                </m:r>
+                <m:acc>
+                  <m:accPr>
+                    <m:chr m:val="̇"/>
+                    <m:ctrlPr>
+                      <w:rPr>
+                        <w:rFonts w:ascii="Cambria Math" w:hAnsi="Cambria Math" w:cs="Times New Roman"/>
+                        <w:i/>
+                        <w:sz w:val="28"/>
+                        <w:szCs w:val="28"/>
+                      </w:rPr>
+                    </m:ctrlPr>
+                  </m:accPr>
+                  <m:e>
+                    <m:r>
+                      <w:rPr>
+                        <w:rFonts w:ascii="Cambria Math" w:hAnsi="Cambria Math" w:cs="Times New Roman"/>
+                        <w:sz w:val="28"/>
+                        <w:szCs w:val="28"/>
+                      </w:rPr>
+                      <m:t>q</m:t>
+                    </m:r>
+                  </m:e>
+                </m:acc>
+              </m:e>
+            </m:d>
+            <m:r>
+              <w:rPr>
+                <w:rFonts w:ascii="Cambria Math" w:hAnsi="Cambria Math" w:cs="Times New Roman"/>
+                <w:sz w:val="28"/>
+                <w:szCs w:val="28"/>
+              </w:rPr>
+              <m:t>=0</m:t>
+            </m:r>
+          </m:e>
+        </m:acc>
+        <m:r>
+          <w:rPr>
+            <w:rFonts w:ascii="Cambria Math" w:hAnsi="Cambria Math" w:cs="Times New Roman"/>
+            <w:sz w:val="28"/>
+            <w:szCs w:val="28"/>
+          </w:rPr>
+          <m:t xml:space="preserve"> </m:t>
+        </m:r>
+      </m:oMath>
+      <w:r>
+        <w:rPr>
+          <w:rFonts w:ascii="Times New Roman" w:eastAsiaTheme="minorEastAsia" w:hAnsi="Times New Roman" w:cs="Times New Roman"/>
+          <w:sz w:val="28"/>
+          <w:szCs w:val="28"/>
+        </w:rPr>
+        <w:t xml:space="preserve">. Phương trình động lực học khi đó chỉ còn phụ thuộc vào vector trọng lực </w:t>
+      </w:r>
+      <m:oMath>
+        <m:r>
+          <w:rPr>
+            <w:rFonts w:ascii="Cambria Math" w:hAnsi="Cambria Math" w:cs="Times New Roman"/>
+            <w:sz w:val="28"/>
+            <w:szCs w:val="28"/>
+          </w:rPr>
+          <m:t>G</m:t>
+        </m:r>
+        <m:d>
+          <m:dPr>
+            <m:ctrlPr>
+              <w:rPr>
+                <w:rFonts w:ascii="Cambria Math" w:hAnsi="Cambria Math" w:cs="Times New Roman"/>
+                <w:i/>
+                <w:sz w:val="28"/>
+                <w:szCs w:val="28"/>
+              </w:rPr>
+            </m:ctrlPr>
+          </m:dPr>
+          <m:e>
+            <m:r>
+              <w:rPr>
+                <w:rFonts w:ascii="Cambria Math" w:hAnsi="Cambria Math" w:cs="Times New Roman"/>
+                <w:sz w:val="28"/>
+                <w:szCs w:val="28"/>
+              </w:rPr>
+              <m:t>q</m:t>
+            </m:r>
+          </m:e>
+        </m:d>
+      </m:oMath>
+      <w:r>
+        <w:rPr>
+          <w:rFonts w:ascii="Times New Roman" w:eastAsiaTheme="minorEastAsia" w:hAnsi="Times New Roman" w:cs="Times New Roman"/>
+          <w:sz w:val="28"/>
+          <w:szCs w:val="28"/>
+        </w:rPr>
+        <w:t>:</w:t>
+      </w:r>
+    </w:p>
+    <w:p>
+      <w:pPr>
+        <w:spacing w:after="120" w:line="312" w:lineRule="auto"/>
+        <w:rPr>
+          <w:rFonts w:ascii="Times New Roman" w:eastAsiaTheme="minorEastAsia" w:hAnsi="Times New Roman" w:cs="Times New Roman"/>
+          <w:sz w:val="28"/>
+          <w:szCs w:val="28"/>
+        </w:rPr>
+      </w:pPr>
+      <m:oMathPara>
+        <m:oMath>
+          <m:r>
+            <w:rPr>
+              <w:rFonts w:ascii="Cambria Math" w:hAnsi="Cambria Math" w:cs="Times New Roman"/>
+              <w:sz w:val="28"/>
+              <w:szCs w:val="28"/>
+            </w:rPr>
+            <m:t>τ=D</m:t>
+          </m:r>
+          <m:d>
+            <m:dPr>
+              <m:ctrlPr>
+                <w:rPr>
+                  <w:rFonts w:ascii="Cambria Math" w:hAnsi="Cambria Math" w:cs="Times New Roman"/>
+                  <w:i/>
+                  <w:sz w:val="28"/>
+                  <w:szCs w:val="28"/>
+                </w:rPr>
+              </m:ctrlPr>
+            </m:dPr>
+            <m:e>
+              <m:r>
+                <w:rPr>
+                  <w:rFonts w:ascii="Cambria Math" w:hAnsi="Cambria Math" w:cs="Times New Roman"/>
+                  <w:sz w:val="28"/>
+                  <w:szCs w:val="28"/>
+                </w:rPr>
+                <m:t>q</m:t>
+              </m:r>
+            </m:e>
+          </m:d>
+          <m:acc>
+            <m:accPr>
+              <m:chr m:val="̈"/>
+              <m:ctrlPr>
+                <w:rPr>
+                  <w:rFonts w:ascii="Cambria Math" w:hAnsi="Cambria Math" w:cs="Times New Roman"/>
+                  <w:i/>
+                  <w:sz w:val="28"/>
+                  <w:szCs w:val="28"/>
+                </w:rPr>
+              </m:ctrlPr>
+            </m:accPr>
+            <m:e>
+              <m:r>
+                <w:rPr>
+                  <w:rFonts w:ascii="Cambria Math" w:hAnsi="Cambria Math" w:cs="Times New Roman"/>
+                  <w:sz w:val="28"/>
+                  <w:szCs w:val="28"/>
+                </w:rPr>
+                <m:t>q</m:t>
+              </m:r>
+            </m:e>
+          </m:acc>
+          <m:r>
+            <w:rPr>
+              <w:rFonts w:ascii="Cambria Math" w:hAnsi="Cambria Math" w:cs="Times New Roman"/>
+              <w:sz w:val="28"/>
+              <w:szCs w:val="28"/>
+            </w:rPr>
+            <m:t>+V</m:t>
+          </m:r>
+          <m:d>
+            <m:dPr>
+              <m:ctrlPr>
+                <w:rPr>
+                  <w:rFonts w:ascii="Cambria Math" w:hAnsi="Cambria Math" w:cs="Times New Roman"/>
+                  <w:i/>
+                  <w:sz w:val="28"/>
+                  <w:szCs w:val="28"/>
+                </w:rPr>
+              </m:ctrlPr>
+            </m:dPr>
+            <m:e>
+              <m:r>
+                <w:rPr>
+                  <w:rFonts w:ascii="Cambria Math" w:hAnsi="Cambria Math" w:cs="Times New Roman"/>
+                  <w:sz w:val="28"/>
+                  <w:szCs w:val="28"/>
+                </w:rPr>
+                <m:t>q,</m:t>
+              </m:r>
+              <m:acc>
+                <m:accPr>
+                  <m:chr m:val="̇"/>
+                  <m:ctrlPr>
+                    <w:rPr>
+                      <w:rFonts w:ascii="Cambria Math" w:hAnsi="Cambria Math" w:cs="Times New Roman"/>
+                      <w:i/>
+                      <w:sz w:val="28"/>
+                      <w:szCs w:val="28"/>
+                    </w:rPr>
+                  </m:ctrlPr>
+                </m:accPr>
+                <m:e>
+                  <m:r>
+                    <w:rPr>
+                      <w:rFonts w:ascii="Cambria Math" w:hAnsi="Cambria Math" w:cs="Times New Roman"/>
+                      <w:sz w:val="28"/>
+                      <w:szCs w:val="28"/>
+                    </w:rPr>
+                    <m:t>q</m:t>
+                  </m:r>
+                </m:e>
+              </m:acc>
+            </m:e>
+          </m:d>
+          <m:r>
+            <w:rPr>
+              <w:rFonts w:ascii="Cambria Math" w:hAnsi="Cambria Math" w:cs="Times New Roman"/>
+              <w:sz w:val="28"/>
+              <w:szCs w:val="28"/>
+            </w:rPr>
+            <m:t>+</m:t>
+          </m:r>
+          <m:r>
+            <w:rPr>
+              <w:rFonts w:ascii="Cambria Math" w:hAnsi="Cambria Math" w:cs="Times New Roman"/>
+              <w:sz w:val="28"/>
+              <w:szCs w:val="28"/>
+            </w:rPr>
+            <m:t>G</m:t>
+          </m:r>
+          <m:d>
+            <m:dPr>
+              <m:ctrlPr>
+                <w:rPr>
+                  <w:rFonts w:ascii="Cambria Math" w:hAnsi="Cambria Math" w:cs="Times New Roman"/>
+                  <w:i/>
+                  <w:sz w:val="28"/>
+                  <w:szCs w:val="28"/>
+                </w:rPr>
+              </m:ctrlPr>
+            </m:dPr>
+            <m:e>
+              <m:r>
+                <w:rPr>
+                  <w:rFonts w:ascii="Cambria Math" w:hAnsi="Cambria Math" w:cs="Times New Roman"/>
+                  <w:sz w:val="28"/>
+                  <w:szCs w:val="28"/>
+                </w:rPr>
+                <m:t>q</m:t>
+              </m:r>
+            </m:e>
+          </m:d>
+          <m:r>
+            <w:rPr>
+              <w:rFonts w:ascii="Cambria Math" w:hAnsi="Cambria Math" w:cs="Times New Roman"/>
+              <w:sz w:val="28"/>
+              <w:szCs w:val="28"/>
+            </w:rPr>
+            <m:t xml:space="preserve">= </m:t>
+          </m:r>
+          <m:r>
+            <w:rPr>
+              <w:rFonts w:ascii="Cambria Math" w:hAnsi="Cambria Math" w:cs="Times New Roman"/>
+              <w:sz w:val="28"/>
+              <w:szCs w:val="28"/>
+            </w:rPr>
+            <m:t>G</m:t>
+          </m:r>
+          <m:d>
+            <m:dPr>
+              <m:ctrlPr>
+                <w:rPr>
+                  <w:rFonts w:ascii="Cambria Math" w:hAnsi="Cambria Math" w:cs="Times New Roman"/>
+                  <w:i/>
+                  <w:sz w:val="28"/>
+                  <w:szCs w:val="28"/>
+                </w:rPr>
+              </m:ctrlPr>
+            </m:dPr>
+            <m:e>
+              <m:r>
+                <w:rPr>
+                  <w:rFonts w:ascii="Cambria Math" w:hAnsi="Cambria Math" w:cs="Times New Roman"/>
+                  <w:sz w:val="28"/>
+                  <w:szCs w:val="28"/>
+                </w:rPr>
+                <m:t>q</m:t>
+              </m:r>
+            </m:e>
+          </m:d>
+        </m:oMath>
+      </m:oMathPara>
+    </w:p>
+    <w:p>
+      <w:pPr>
+        <w:spacing w:after="120" w:line="312" w:lineRule="auto"/>
+        <w:rPr>
+          <w:rFonts w:ascii="Times New Roman" w:eastAsiaTheme="minorEastAsia" w:hAnsi="Times New Roman" w:cs="Times New Roman"/>
+          <w:sz w:val="28"/>
+          <w:szCs w:val="28"/>
+        </w:rPr>
+      </w:pPr>
+      <m:oMath>
+        <m:r>
+          <w:rPr>
+            <w:rFonts w:ascii="Cambria Math" w:hAnsi="Cambria Math" w:cs="Times New Roman"/>
+            <w:sz w:val="28"/>
+            <w:szCs w:val="28"/>
+          </w:rPr>
+          <m:t>τ</m:t>
+        </m:r>
+        <m:r>
+          <w:rPr>
+            <w:rFonts w:ascii="Cambria Math" w:hAnsi="Cambria Math" w:cs="Times New Roman"/>
+            <w:sz w:val="28"/>
+            <w:szCs w:val="28"/>
+          </w:rPr>
+          <m:t>2</m:t>
+        </m:r>
+      </m:oMath>
+      <w:r>
+        <w:rPr>
+          <w:rFonts w:ascii="Times New Roman" w:eastAsiaTheme="minorEastAsia" w:hAnsi="Times New Roman" w:cs="Times New Roman"/>
+          <w:sz w:val="28"/>
+          <w:szCs w:val="28"/>
+        </w:rPr>
+        <w:t xml:space="preserve"> </w:t>
+      </w:r>
+      <w:r>
+        <w:rPr>
+          <w:rFonts w:ascii="Times New Roman" w:eastAsiaTheme="minorEastAsia" w:hAnsi="Times New Roman" w:cs="Times New Roman"/>
+          <w:sz w:val="28"/>
+          <w:szCs w:val="28"/>
+        </w:rPr>
+        <w:t xml:space="preserve"> = </w:t>
+      </w:r>
+      <w:r>
+        <w:rPr>
+          <w:rFonts w:ascii="Times New Roman" w:eastAsiaTheme="minorEastAsia" w:hAnsi="Times New Roman" w:cs="Times New Roman"/>
+          <w:sz w:val="28"/>
+          <w:szCs w:val="28"/>
+        </w:rPr>
+        <w:t>(49*m4*(l3*cos(t2 + t3) + l2*cos(t2)))/5 + (49*m5*(l3*cos(t2 + t3) + l2*cos(t2)))/5 + (49*m3*(lc3*cos(t2 + t3) + l2*cos(t2)))/5 + (49*lc2*m2*cos(t2))/5</w:t>
+      </w:r>
+    </w:p>
+    <w:p>
+      <w:pPr>
+        <w:spacing w:after="120" w:line="312" w:lineRule="auto"/>
+        <w:rPr>
+          <w:rFonts w:ascii="Times New Roman" w:eastAsiaTheme="minorEastAsia" w:hAnsi="Times New Roman" w:cs="Times New Roman"/>
+          <w:sz w:val="28"/>
+          <w:szCs w:val="28"/>
+        </w:rPr>
+      </w:pPr>
+      <m:oMath>
+        <m:r>
+          <w:rPr>
+            <w:rFonts w:ascii="Cambria Math" w:hAnsi="Cambria Math" w:cs="Times New Roman"/>
+            <w:sz w:val="28"/>
+            <w:szCs w:val="28"/>
+          </w:rPr>
+          <m:t>τ</m:t>
+        </m:r>
+        <m:r>
+          <w:rPr>
+            <w:rFonts w:ascii="Cambria Math" w:hAnsi="Cambria Math" w:cs="Times New Roman"/>
+            <w:sz w:val="28"/>
+            <w:szCs w:val="28"/>
+          </w:rPr>
+          <m:t>3</m:t>
+        </m:r>
+      </m:oMath>
+      <w:r>
+        <w:rPr>
+          <w:rFonts w:ascii="Times New Roman" w:eastAsiaTheme="minorEastAsia" w:hAnsi="Times New Roman" w:cs="Times New Roman"/>
+          <w:sz w:val="28"/>
+          <w:szCs w:val="28"/>
+        </w:rPr>
+        <w:t xml:space="preserve"> </w:t>
+      </w:r>
+      <w:r>
+        <w:rPr>
+          <w:rFonts w:ascii="Times New Roman" w:eastAsiaTheme="minorEastAsia" w:hAnsi="Times New Roman" w:cs="Times New Roman"/>
+          <w:sz w:val="28"/>
+          <w:szCs w:val="28"/>
+        </w:rPr>
+        <w:t xml:space="preserve"> = </w:t>
+      </w:r>
+      <w:r>
+        <w:rPr>
+          <w:rFonts w:ascii="Times New Roman" w:eastAsiaTheme="minorEastAsia" w:hAnsi="Times New Roman" w:cs="Times New Roman"/>
+          <w:sz w:val="28"/>
+          <w:szCs w:val="28"/>
+        </w:rPr>
+        <w:t>(49*cos(t2 + t3)*(l3*m4 + l3*m5 + lc3*m3))/5</w:t>
+      </w:r>
+    </w:p>
+    <w:p>
+      <w:pPr>
+        <w:spacing w:after="120" w:line="312" w:lineRule="auto"/>
+        <w:rPr>
+          <w:rFonts w:ascii="Times New Roman" w:hAnsi="Times New Roman" w:cs="Times New Roman"/>
+          <w:sz w:val="26"/>
+          <w:szCs w:val="26"/>
+        </w:rPr>
+      </w:pPr>
+      <w:r>
+        <w:rPr>
+          <w:rFonts w:ascii="Times New Roman" w:hAnsi="Times New Roman" w:cs="Times New Roman"/>
+          <w:sz w:val="26"/>
+          <w:szCs w:val="26"/>
+        </w:rPr>
+        <w:t>Khi đó, ta xác định vị trí mà cánh tay robot chịu moment lớn nhất. Về nguyên tắc, moment được xác định bằng tích của lực và độ dài cánh tay đòn. Lực ở đây chính là trọng lực của vật thể cần gắp, cánh tay đòn là khoảng cách từ vật gắp đến gốc tọa độ ban đầu của robot. Ta xác định được cấu hình mà cánh tay chịu lực lớn nhất đó chính là khi cánh tay bị duỗi thẳng như hình:</w:t>
+      </w:r>
+    </w:p>
+    <w:p>
+      <w:pPr>
+        <w:spacing w:after="120" w:line="312" w:lineRule="auto"/>
+        <w:rPr>
+          <w:rFonts w:ascii="Times New Roman" w:hAnsi="Times New Roman" w:cs="Times New Roman"/>
+          <w:sz w:val="26"/>
+          <w:szCs w:val="26"/>
+        </w:rPr>
+      </w:pPr>
+    </w:p>
+    <w:p>
+      <w:pPr>
+        <w:spacing w:after="120" w:line="312" w:lineRule="auto"/>
+        <w:rPr>
+          <w:rFonts w:ascii="Times New Roman" w:hAnsi="Times New Roman" w:cs="Times New Roman"/>
+          <w:sz w:val="26"/>
+          <w:szCs w:val="26"/>
+        </w:rPr>
+      </w:pPr>
+      <w:r>
+        <w:rPr>
+          <w:rFonts w:ascii="Times New Roman" w:hAnsi="Times New Roman" w:cs="Times New Roman"/>
+          <w:sz w:val="26"/>
+          <w:szCs w:val="26"/>
+        </w:rPr>
+        <w:t>Khi đó, các giá trị góc như sau:</w:t>
+      </w:r>
+    </w:p>
+    <w:p>
+      <w:pPr>
+        <w:spacing w:after="120" w:line="312" w:lineRule="auto"/>
+        <w:rPr>
+          <w:rFonts w:ascii="Times New Roman" w:eastAsiaTheme="minorEastAsia" w:hAnsi="Times New Roman" w:cs="Times New Roman"/>
+          <w:i/>
+          <w:sz w:val="26"/>
+          <w:szCs w:val="26"/>
+          <w:lang w:val="vi-VN"/>
+        </w:rPr>
+      </w:pPr>
+      <m:oMathPara>
+        <m:oMathParaPr>
+          <m:jc m:val="left"/>
+        </m:oMathParaPr>
+        <m:oMath>
+          <m:sSub>
+            <m:sSubPr>
+              <m:ctrlPr>
+                <w:rPr>
+                  <w:rFonts w:ascii="Cambria Math" w:hAnsi="Cambria Math" w:cs="Times New Roman"/>
+                  <w:sz w:val="26"/>
+                  <w:szCs w:val="26"/>
+                  <w:lang w:val="vi-VN"/>
+                </w:rPr>
+              </m:ctrlPr>
+            </m:sSubPr>
+            <m:e>
+              <m:r>
+                <m:rPr>
+                  <m:sty m:val="p"/>
+                </m:rPr>
+                <w:rPr>
+                  <w:rFonts w:ascii="Cambria Math" w:hAnsi="Cambria Math" w:cs="Times New Roman"/>
+                  <w:sz w:val="26"/>
+                  <w:szCs w:val="26"/>
+                  <w:lang w:val="vi-VN"/>
+                </w:rPr>
+                <m:t>θ</m:t>
+              </m:r>
+            </m:e>
+            <m:sub>
+              <m:r>
+                <w:rPr>
+                  <w:rFonts w:ascii="Cambria Math" w:hAnsi="Cambria Math" w:cs="Times New Roman"/>
+                  <w:sz w:val="26"/>
+                  <w:szCs w:val="26"/>
+                  <w:lang w:val="vi-VN"/>
+                </w:rPr>
+                <m:t>1</m:t>
+              </m:r>
+            </m:sub>
+          </m:sSub>
+          <m:r>
+            <w:rPr>
+              <w:rFonts w:ascii="Cambria Math" w:hAnsi="Cambria Math" w:cs="Times New Roman"/>
+              <w:sz w:val="26"/>
+              <w:szCs w:val="26"/>
+              <w:lang w:val="vi-VN"/>
+            </w:rPr>
+            <m:t>=</m:t>
+          </m:r>
+          <m:sSub>
+            <m:sSubPr>
+              <m:ctrlPr>
+                <w:rPr>
+                  <w:rFonts w:ascii="Cambria Math" w:hAnsi="Cambria Math" w:cs="Times New Roman"/>
+                  <w:sz w:val="26"/>
+                  <w:szCs w:val="26"/>
+                  <w:lang w:val="vi-VN"/>
+                </w:rPr>
+              </m:ctrlPr>
+            </m:sSubPr>
+            <m:e>
+              <m:r>
+                <m:rPr>
+                  <m:sty m:val="p"/>
+                </m:rPr>
+                <w:rPr>
+                  <w:rFonts w:ascii="Cambria Math" w:hAnsi="Cambria Math" w:cs="Times New Roman"/>
+                  <w:sz w:val="26"/>
+                  <w:szCs w:val="26"/>
+                  <w:lang w:val="vi-VN"/>
+                </w:rPr>
+                <m:t>,</m:t>
+              </m:r>
+              <m:r>
+                <m:rPr>
+                  <m:sty m:val="p"/>
+                </m:rPr>
+                <w:rPr>
+                  <w:rFonts w:ascii="Cambria Math" w:hAnsi="Cambria Math" w:cs="Times New Roman"/>
+                  <w:sz w:val="26"/>
+                  <w:szCs w:val="26"/>
+                  <w:lang w:val="vi-VN"/>
+                </w:rPr>
+                <m:t>θ</m:t>
+              </m:r>
+            </m:e>
+            <m:sub>
+              <m:r>
+                <w:rPr>
+                  <w:rFonts w:ascii="Cambria Math" w:hAnsi="Cambria Math" w:cs="Times New Roman"/>
+                  <w:sz w:val="26"/>
+                  <w:szCs w:val="26"/>
+                  <w:lang w:val="vi-VN"/>
+                </w:rPr>
+                <m:t>1</m:t>
+              </m:r>
+            </m:sub>
+          </m:sSub>
+          <m:r>
+            <w:rPr>
+              <w:rFonts w:ascii="Cambria Math" w:hAnsi="Cambria Math" w:cs="Times New Roman"/>
+              <w:sz w:val="26"/>
+              <w:szCs w:val="26"/>
+              <w:lang w:val="vi-VN"/>
+            </w:rPr>
+            <m:t>=</m:t>
+          </m:r>
+          <m:sSub>
+            <m:sSubPr>
+              <m:ctrlPr>
+                <w:rPr>
+                  <w:rFonts w:ascii="Cambria Math" w:hAnsi="Cambria Math" w:cs="Times New Roman"/>
+                  <w:sz w:val="26"/>
+                  <w:szCs w:val="26"/>
+                  <w:lang w:val="vi-VN"/>
+                </w:rPr>
+              </m:ctrlPr>
+            </m:sSubPr>
+            <m:e>
+              <m:r>
+                <m:rPr>
+                  <m:sty m:val="p"/>
+                </m:rPr>
+                <w:rPr>
+                  <w:rFonts w:ascii="Cambria Math" w:hAnsi="Cambria Math" w:cs="Times New Roman"/>
+                  <w:sz w:val="26"/>
+                  <w:szCs w:val="26"/>
+                  <w:lang w:val="vi-VN"/>
+                </w:rPr>
+                <m:t>,</m:t>
+              </m:r>
+              <m:r>
+                <m:rPr>
+                  <m:sty m:val="p"/>
+                </m:rPr>
+                <w:rPr>
+                  <w:rFonts w:ascii="Cambria Math" w:hAnsi="Cambria Math" w:cs="Times New Roman"/>
+                  <w:sz w:val="26"/>
+                  <w:szCs w:val="26"/>
+                  <w:lang w:val="vi-VN"/>
+                </w:rPr>
+                <m:t>θ</m:t>
+              </m:r>
+            </m:e>
+            <m:sub>
+              <m:r>
+                <w:rPr>
+                  <w:rFonts w:ascii="Cambria Math" w:hAnsi="Cambria Math" w:cs="Times New Roman"/>
+                  <w:sz w:val="26"/>
+                  <w:szCs w:val="26"/>
+                  <w:lang w:val="vi-VN"/>
+                </w:rPr>
+                <m:t>1</m:t>
+              </m:r>
+            </m:sub>
+          </m:sSub>
+          <m:r>
+            <w:rPr>
+              <w:rFonts w:ascii="Cambria Math" w:hAnsi="Cambria Math" w:cs="Times New Roman"/>
+              <w:sz w:val="26"/>
+              <w:szCs w:val="26"/>
+              <w:lang w:val="vi-VN"/>
+            </w:rPr>
+            <m:t>=</m:t>
+          </m:r>
+          <m:sSub>
+            <m:sSubPr>
+              <m:ctrlPr>
+                <w:rPr>
+                  <w:rFonts w:ascii="Cambria Math" w:hAnsi="Cambria Math" w:cs="Times New Roman"/>
+                  <w:sz w:val="26"/>
+                  <w:szCs w:val="26"/>
+                  <w:lang w:val="vi-VN"/>
+                </w:rPr>
+              </m:ctrlPr>
+            </m:sSubPr>
+            <m:e>
+              <m:r>
+                <m:rPr>
+                  <m:sty m:val="p"/>
+                </m:rPr>
+                <w:rPr>
+                  <w:rFonts w:ascii="Cambria Math" w:hAnsi="Cambria Math" w:cs="Times New Roman"/>
+                  <w:sz w:val="26"/>
+                  <w:szCs w:val="26"/>
+                  <w:lang w:val="vi-VN"/>
+                </w:rPr>
+                <m:t>,</m:t>
+              </m:r>
+              <m:r>
+                <m:rPr>
+                  <m:sty m:val="p"/>
+                </m:rPr>
+                <w:rPr>
+                  <w:rFonts w:ascii="Cambria Math" w:hAnsi="Cambria Math" w:cs="Times New Roman"/>
+                  <w:sz w:val="26"/>
+                  <w:szCs w:val="26"/>
+                  <w:lang w:val="vi-VN"/>
+                </w:rPr>
+                <m:t>θ</m:t>
+              </m:r>
+            </m:e>
+            <m:sub>
+              <m:r>
+                <w:rPr>
+                  <w:rFonts w:ascii="Cambria Math" w:hAnsi="Cambria Math" w:cs="Times New Roman"/>
+                  <w:sz w:val="26"/>
+                  <w:szCs w:val="26"/>
+                  <w:lang w:val="vi-VN"/>
+                </w:rPr>
+                <m:t>1</m:t>
+              </m:r>
+            </m:sub>
+          </m:sSub>
+          <m:r>
+            <w:rPr>
+              <w:rFonts w:ascii="Cambria Math" w:hAnsi="Cambria Math" w:cs="Times New Roman"/>
+              <w:sz w:val="26"/>
+              <w:szCs w:val="26"/>
+              <w:lang w:val="vi-VN"/>
+            </w:rPr>
+            <m:t>=</m:t>
+          </m:r>
+          <m:sSub>
+            <m:sSubPr>
+              <m:ctrlPr>
+                <w:rPr>
+                  <w:rFonts w:ascii="Cambria Math" w:hAnsi="Cambria Math" w:cs="Times New Roman"/>
+                  <w:sz w:val="26"/>
+                  <w:szCs w:val="26"/>
+                  <w:lang w:val="vi-VN"/>
+                </w:rPr>
+              </m:ctrlPr>
+            </m:sSubPr>
+            <m:e>
+              <m:r>
+                <m:rPr>
+                  <m:sty m:val="p"/>
+                </m:rPr>
+                <w:rPr>
+                  <w:rFonts w:ascii="Cambria Math" w:hAnsi="Cambria Math" w:cs="Times New Roman"/>
+                  <w:sz w:val="26"/>
+                  <w:szCs w:val="26"/>
+                  <w:lang w:val="vi-VN"/>
+                </w:rPr>
+                <m:t>,</m:t>
+              </m:r>
+              <m:r>
+                <m:rPr>
+                  <m:sty m:val="p"/>
+                </m:rPr>
+                <w:rPr>
+                  <w:rFonts w:ascii="Cambria Math" w:hAnsi="Cambria Math" w:cs="Times New Roman"/>
+                  <w:sz w:val="26"/>
+                  <w:szCs w:val="26"/>
+                  <w:lang w:val="vi-VN"/>
+                </w:rPr>
+                <m:t>θ</m:t>
+              </m:r>
+            </m:e>
+            <m:sub>
+              <m:r>
+                <w:rPr>
+                  <w:rFonts w:ascii="Cambria Math" w:hAnsi="Cambria Math" w:cs="Times New Roman"/>
+                  <w:sz w:val="26"/>
+                  <w:szCs w:val="26"/>
+                  <w:lang w:val="vi-VN"/>
+                </w:rPr>
+                <m:t>1</m:t>
+              </m:r>
+            </m:sub>
+          </m:sSub>
+          <m:r>
+            <w:rPr>
+              <w:rFonts w:ascii="Cambria Math" w:hAnsi="Cambria Math" w:cs="Times New Roman"/>
+              <w:sz w:val="26"/>
+              <w:szCs w:val="26"/>
+              <w:lang w:val="vi-VN"/>
+            </w:rPr>
+            <m:t>=</m:t>
+          </m:r>
+        </m:oMath>
+      </m:oMathPara>
+    </w:p>
+    <w:p>
+      <w:pPr>
+        <w:spacing w:after="120" w:line="312" w:lineRule="auto"/>
+        <w:rPr>
+          <w:rFonts w:ascii="Times New Roman" w:eastAsiaTheme="minorEastAsia" w:hAnsi="Times New Roman" w:cs="Times New Roman"/>
+          <w:iCs/>
+          <w:sz w:val="26"/>
+          <w:szCs w:val="26"/>
+        </w:rPr>
+      </w:pPr>
+      <w:r>
+        <w:rPr>
+          <w:rFonts w:ascii="Times New Roman" w:eastAsiaTheme="minorEastAsia" w:hAnsi="Times New Roman" w:cs="Times New Roman"/>
+          <w:iCs/>
+          <w:sz w:val="26"/>
+          <w:szCs w:val="26"/>
+        </w:rPr>
+        <w:t>Khối lượng các khâu là</w:t>
+      </w:r>
+    </w:p>
+    <w:p>
+      <w:pPr>
+        <w:spacing w:after="120" w:line="312" w:lineRule="auto"/>
+        <w:rPr>
+          <w:rFonts w:ascii="Times New Roman" w:eastAsiaTheme="minorEastAsia" w:hAnsi="Times New Roman" w:cs="Times New Roman"/>
+          <w:iCs/>
+          <w:sz w:val="26"/>
+          <w:szCs w:val="26"/>
+        </w:rPr>
+      </w:pPr>
+      <w:r>
+        <w:rPr>
+          <w:rFonts w:ascii="Times New Roman" w:eastAsiaTheme="minorEastAsia" w:hAnsi="Times New Roman" w:cs="Times New Roman"/>
+          <w:iCs/>
+          <w:sz w:val="26"/>
+          <w:szCs w:val="26"/>
+        </w:rPr>
+        <w:t>Với khâu 5 gắn với vật cần gắp nên ta đặt là 1 biến số</w:t>
+      </w:r>
+      <w:r>
+        <w:rPr>
+          <w:rFonts w:ascii="Times New Roman" w:eastAsiaTheme="minorEastAsia" w:hAnsi="Times New Roman" w:cs="Times New Roman"/>
+          <w:iCs/>
+          <w:sz w:val="26"/>
+          <w:szCs w:val="26"/>
+        </w:rPr>
+        <w:t>. Cho biến m</w:t>
+      </w:r>
+      <w:r>
+        <w:rPr>
+          <w:rFonts w:ascii="Times New Roman" w:eastAsiaTheme="minorEastAsia" w:hAnsi="Times New Roman" w:cs="Times New Roman"/>
+          <w:iCs/>
+          <w:sz w:val="26"/>
+          <w:szCs w:val="26"/>
+          <w:vertAlign w:val="subscript"/>
+        </w:rPr>
+        <w:t>5</w:t>
+      </w:r>
+      <w:r>
+        <w:rPr>
+          <w:rFonts w:ascii="Times New Roman" w:eastAsiaTheme="minorEastAsia" w:hAnsi="Times New Roman" w:cs="Times New Roman"/>
+          <w:iCs/>
+          <w:sz w:val="26"/>
+          <w:szCs w:val="26"/>
+        </w:rPr>
+        <w:t xml:space="preserve"> tăng dần, ta thu được biểu đồ liên hệ giữa khối lượng vật càn gắp và moment phải chịu của các động cơ:</w:t>
+      </w:r>
+    </w:p>
+    <w:p>
+      <w:pPr>
+        <w:spacing w:after="120" w:line="312" w:lineRule="auto"/>
+        <w:jc w:val="center"/>
+        <w:rPr>
+          <w:rFonts w:ascii="Times New Roman" w:hAnsi="Times New Roman" w:cs="Times New Roman"/>
+          <w:iCs/>
+          <w:sz w:val="26"/>
+          <w:szCs w:val="26"/>
+        </w:rPr>
+      </w:pPr>
+      <w:r>
+        <w:rPr>
+          <w:noProof/>
+        </w:rPr>
+        <w:drawing>
+          <wp:inline distT="0" distB="0" distL="0" distR="0" wp14:anchorId="03A897A5" wp14:editId="3D8E0941">
+            <wp:extent cx="4781745" cy="3413760"/>
+            <wp:effectExtent l="0" t="0" r="0" b="0"/>
+            <wp:docPr id="213008134" name="Picture 1"/>
+            <wp:cNvGraphicFramePr>
+              <a:graphicFrameLocks xmlns:a="http://schemas.openxmlformats.org/drawingml/2006/main" noChangeAspect="1"/>
+            </wp:cNvGraphicFramePr>
+            <a:graphic xmlns:a="http://schemas.openxmlformats.org/drawingml/2006/main">
+              <a:graphicData uri="http://schemas.openxmlformats.org/drawingml/2006/picture">
+                <pic:pic xmlns:pic="http://schemas.openxmlformats.org/drawingml/2006/picture">
+                  <pic:nvPicPr>
+                    <pic:cNvPr id="213008134" name=""/>
+                    <pic:cNvPicPr/>
+                  </pic:nvPicPr>
+                  <pic:blipFill>
+                    <a:blip r:embed="rId21"/>
+                    <a:stretch>
+                      <a:fillRect/>
+                    </a:stretch>
+                  </pic:blipFill>
+                  <pic:spPr>
+                    <a:xfrm>
+                      <a:off x="0" y="0"/>
+                      <a:ext cx="4794277" cy="3422706"/>
+                    </a:xfrm>
+                    <a:prstGeom prst="rect">
+                      <a:avLst/>
+                    </a:prstGeom>
+                  </pic:spPr>
+                </pic:pic>
+              </a:graphicData>
+            </a:graphic>
+          </wp:inline>
+        </w:drawing>
+      </w:r>
+    </w:p>
+    <w:p>
+      <w:pPr>
+        <w:spacing w:after="120" w:line="312" w:lineRule="auto"/>
+        <w:rPr>
+          <w:rFonts w:ascii="Times New Roman" w:hAnsi="Times New Roman" w:cs="Times New Roman"/>
+          <w:sz w:val="26"/>
+          <w:szCs w:val="26"/>
+        </w:rPr>
+      </w:pPr>
+      <w:r>
+        <w:rPr>
+          <w:rFonts w:ascii="Times New Roman" w:hAnsi="Times New Roman" w:cs="Times New Roman"/>
+          <w:sz w:val="26"/>
+          <w:szCs w:val="26"/>
+        </w:rPr>
+        <w:t xml:space="preserve">Tra thông số động cơ tại khớp 2 của robot </w:t>
+      </w:r>
+      <w:r>
+        <w:rPr>
+          <w:rFonts w:ascii="Times New Roman" w:hAnsi="Times New Roman" w:cs="Times New Roman"/>
+          <w:sz w:val="26"/>
+          <w:szCs w:val="26"/>
+        </w:rPr>
+        <w:t>(</w:t>
+      </w:r>
+      <w:r>
+        <w:rPr>
+          <w:rFonts w:ascii="Times New Roman" w:hAnsi="Times New Roman" w:cs="Times New Roman"/>
+          <w:sz w:val="26"/>
+          <w:szCs w:val="26"/>
+        </w:rPr>
+        <w:t>HG-KR73</w:t>
+      </w:r>
+      <w:r>
+        <w:rPr>
+          <w:rFonts w:ascii="Times New Roman" w:hAnsi="Times New Roman" w:cs="Times New Roman"/>
+          <w:sz w:val="26"/>
+          <w:szCs w:val="26"/>
+        </w:rPr>
+        <w:t xml:space="preserve">) </w:t>
+      </w:r>
+      <w:r>
+        <w:rPr>
+          <w:rFonts w:ascii="Times New Roman" w:hAnsi="Times New Roman" w:cs="Times New Roman"/>
+          <w:sz w:val="26"/>
+          <w:szCs w:val="26"/>
+        </w:rPr>
+        <w:t>ta có:</w:t>
+      </w:r>
+    </w:p>
+    <w:p>
+      <w:pPr>
+        <w:spacing w:after="120" w:line="312" w:lineRule="auto"/>
+        <w:rPr>
+          <w:rFonts w:ascii="Times New Roman" w:hAnsi="Times New Roman" w:cs="Times New Roman"/>
+          <w:sz w:val="26"/>
+          <w:szCs w:val="26"/>
+        </w:rPr>
+      </w:pPr>
+      <w:r>
+        <w:rPr>
+          <w:noProof/>
+        </w:rPr>
+        <w:drawing>
+          <wp:inline distT="0" distB="0" distL="0" distR="0" wp14:anchorId="4F050372" wp14:editId="6E4C0605">
+            <wp:extent cx="5650066" cy="2545080"/>
+            <wp:effectExtent l="0" t="0" r="8255" b="7620"/>
+            <wp:docPr id="920083186" name="Picture 1"/>
+            <wp:cNvGraphicFramePr>
+              <a:graphicFrameLocks xmlns:a="http://schemas.openxmlformats.org/drawingml/2006/main" noChangeAspect="1"/>
+            </wp:cNvGraphicFramePr>
+            <a:graphic xmlns:a="http://schemas.openxmlformats.org/drawingml/2006/main">
+              <a:graphicData uri="http://schemas.openxmlformats.org/drawingml/2006/picture">
+                <pic:pic xmlns:pic="http://schemas.openxmlformats.org/drawingml/2006/picture">
+                  <pic:nvPicPr>
+                    <pic:cNvPr id="920083186" name=""/>
+                    <pic:cNvPicPr/>
+                  </pic:nvPicPr>
+                  <pic:blipFill>
+                    <a:blip r:embed="rId22"/>
+                    <a:stretch>
+                      <a:fillRect/>
+                    </a:stretch>
+                  </pic:blipFill>
+                  <pic:spPr>
+                    <a:xfrm>
+                      <a:off x="0" y="0"/>
+                      <a:ext cx="5671859" cy="2554897"/>
+                    </a:xfrm>
+                    <a:prstGeom prst="rect">
+                      <a:avLst/>
+                    </a:prstGeom>
+                  </pic:spPr>
+                </pic:pic>
+              </a:graphicData>
+            </a:graphic>
+          </wp:inline>
+        </w:drawing>
+      </w:r>
+    </w:p>
+    <w:p>
+      <w:pPr>
+        <w:spacing w:after="120" w:line="312" w:lineRule="auto"/>
+        <w:rPr>
+          <w:rFonts w:ascii="Times New Roman" w:hAnsi="Times New Roman" w:cs="Times New Roman"/>
+          <w:sz w:val="26"/>
+          <w:szCs w:val="26"/>
+        </w:rPr>
+      </w:pPr>
+      <w:r>
+        <w:rPr>
+          <w:rFonts w:ascii="Times New Roman" w:hAnsi="Times New Roman" w:cs="Times New Roman"/>
+          <w:sz w:val="26"/>
+          <w:szCs w:val="26"/>
+        </w:rPr>
+        <w:t>Bộ truyền Hamornic có tỉ số truyền 1:180</w:t>
+      </w:r>
+      <w:r>
+        <w:rPr>
+          <w:rFonts w:ascii="Times New Roman" w:hAnsi="Times New Roman" w:cs="Times New Roman"/>
+          <w:sz w:val="26"/>
+          <w:szCs w:val="26"/>
+        </w:rPr>
+        <w:t>, cho hiệu suất bộ truyền</w:t>
+      </w:r>
+      <w:r>
+        <w:rPr>
+          <w:rFonts w:ascii="Times New Roman" w:hAnsi="Times New Roman" w:cs="Times New Roman"/>
+          <w:sz w:val="26"/>
+          <w:szCs w:val="26"/>
+        </w:rPr>
+        <w:t>, do đó moment mà khớp 2 chịu được sẽ là:</w:t>
+      </w:r>
+    </w:p>
+    <w:p>
+      <w:pPr>
+        <w:spacing w:after="120" w:line="312" w:lineRule="auto"/>
+        <w:rPr>
+          <w:rFonts w:ascii="Times New Roman" w:hAnsi="Times New Roman" w:cs="Times New Roman"/>
+          <w:sz w:val="26"/>
+          <w:szCs w:val="26"/>
+        </w:rPr>
+      </w:pPr>
+      <w:r>
+        <w:rPr>
+          <w:rFonts w:ascii="Times New Roman" w:hAnsi="Times New Roman" w:cs="Times New Roman"/>
+          <w:sz w:val="26"/>
+          <w:szCs w:val="26"/>
+        </w:rPr>
+        <w:t>T</w:t>
+      </w:r>
       <w:r>
         <w:rPr>
           <w:rFonts w:ascii="Times New Roman" w:hAnsi="Times New Roman" w:cs="Times New Roman"/>
@@ -31125,11 +32267,90 @@
           <w:szCs w:val="26"/>
           <w:vertAlign w:val="subscript"/>
         </w:rPr>
+        <w:t>2max</w:t>
+      </w:r>
+      <w:r>
+        <w:rPr>
+          <w:rFonts w:ascii="Times New Roman" w:hAnsi="Times New Roman" w:cs="Times New Roman"/>
+          <w:sz w:val="26"/>
+          <w:szCs w:val="26"/>
+        </w:rPr>
+        <w:t xml:space="preserve"> = 2.4 * 180 = 432 Nm</w:t>
+      </w:r>
+    </w:p>
+    <w:p>
+      <w:pPr>
+        <w:spacing w:after="120" w:line="312" w:lineRule="auto"/>
+        <w:rPr>
+          <w:rFonts w:ascii="Times New Roman" w:hAnsi="Times New Roman" w:cs="Times New Roman"/>
+          <w:sz w:val="26"/>
+          <w:szCs w:val="26"/>
+        </w:rPr>
+      </w:pPr>
+      <w:r>
+        <w:rPr>
+          <w:rFonts w:ascii="Times New Roman" w:hAnsi="Times New Roman" w:cs="Times New Roman"/>
+          <w:sz w:val="26"/>
+          <w:szCs w:val="26"/>
+        </w:rPr>
+        <w:t xml:space="preserve">Suy ra khối lượng lớn nhất của khâu số 5 mà động cơ vẫn chịu được là </w:t>
+      </w:r>
+      <w:r>
+        <w:rPr>
+          <w:rFonts w:ascii="Times New Roman" w:hAnsi="Times New Roman" w:cs="Times New Roman"/>
+          <w:sz w:val="26"/>
+          <w:szCs w:val="26"/>
+        </w:rPr>
+        <w:t>19Kg</w:t>
+      </w:r>
+    </w:p>
+    <w:p>
+      <w:pPr>
+        <w:spacing w:after="120" w:line="312" w:lineRule="auto"/>
+        <w:rPr>
+          <w:rFonts w:ascii="Times New Roman" w:hAnsi="Times New Roman" w:cs="Times New Roman"/>
+          <w:sz w:val="26"/>
+          <w:szCs w:val="26"/>
+        </w:rPr>
+      </w:pPr>
+      <w:r>
+        <w:rPr>
+          <w:rFonts w:ascii="Times New Roman" w:hAnsi="Times New Roman" w:cs="Times New Roman"/>
+          <w:sz w:val="26"/>
+          <w:szCs w:val="26"/>
+        </w:rPr>
+        <w:t>Từ đó, vật lớn nhất mà robot gắp được sẽ khoảng</w:t>
+      </w:r>
+      <w:r>
+        <w:rPr>
+          <w:rFonts w:ascii="Times New Roman" w:hAnsi="Times New Roman" w:cs="Times New Roman"/>
+          <w:sz w:val="26"/>
+          <w:szCs w:val="26"/>
+        </w:rPr>
+        <w:t xml:space="preserve"> 17kg</w:t>
+      </w:r>
+    </w:p>
+    <w:p>
+      <w:pPr>
+        <w:spacing w:after="120" w:line="312" w:lineRule="auto"/>
+        <w:rPr>
+          <w:rFonts w:ascii="Times New Roman" w:eastAsiaTheme="minorEastAsia" w:hAnsi="Times New Roman" w:cs="Times New Roman"/>
+          <w:sz w:val="36"/>
+          <w:szCs w:val="36"/>
+        </w:rPr>
+      </w:pPr>
+      <w:r>
+        <w:rPr>
+          <w:rFonts w:ascii="Times New Roman" w:hAnsi="Times New Roman" w:cs="Times New Roman"/>
+          <w:sz w:val="26"/>
+          <w:szCs w:val="26"/>
+          <w:vertAlign w:val="subscript"/>
+        </w:rPr>
         <w:t xml:space="preserve">      </w:t>
       </w:r>
     </w:p>
     <w:sectPr>
-      <w:footerReference w:type="default" r:id="rId21"/>
+      <w:footerReference w:type="default" r:id="rId23"/>
       <w:pgSz w:w="11906" w:h="16838" w:code="9"/>
       <w:pgMar w:top="1134" w:right="851" w:bottom="1134" w:left="1418" w:header="720" w:footer="720" w:gutter="0"/>
       <w:pgNumType w:start="1"/>
@@ -31369,6 +32590,118 @@
     </w:lvl>
   </w:abstractNum>
   <w:abstractNum w:abstractNumId="1" w15:restartNumberingAfterBreak="0">
+    <w:nsid w:val="02DF587D"/>
+    <w:multiLevelType w:val="hybridMultilevel"/>
+    <w:tmpl w:val="F5349278"/>
+    <w:lvl w:ilvl="0" w:tplc="5E1CBA92">
+      <w:numFmt w:val="bullet"/>
+      <w:lvlText w:val="-"/>
+      <w:lvlJc w:val="left"/>
+      <w:pPr>
+        <w:ind w:left="720" w:hanging="360"/>
+      </w:pPr>
+      <w:rPr>
+        <w:rFonts w:ascii="Times New Roman" w:eastAsiaTheme="minorHAnsi" w:hAnsi="Times New Roman" w:cs="Times New Roman" w:hint="default"/>
+      </w:rPr>
+    </w:lvl>
+    <w:lvl w:ilvl="1" w:tplc="042A0003" w:tentative="1">
+      <w:start w:val="1"/>
+      <w:numFmt w:val="bullet"/>
+      <w:lvlText w:val="o"/>
+      <w:lvlJc w:val="left"/>
+      <w:pPr>
+        <w:ind w:left="1440" w:hanging="360"/>
+      </w:pPr>
+      <w:rPr>
+        <w:rFonts w:ascii="Courier New" w:hAnsi="Courier New" w:cs="Courier New" w:hint="default"/>
+      </w:rPr>
+    </w:lvl>
+    <w:lvl w:ilvl="2" w:tplc="042A0005" w:tentative="1">
+      <w:start w:val="1"/>
+      <w:numFmt w:val="bullet"/>
+      <w:lvlText w:val=""/>
+      <w:lvlJc w:val="left"/>
+      <w:pPr>
+        <w:ind w:left="2160" w:hanging="360"/>
+      </w:pPr>
+      <w:rPr>
+        <w:rFonts w:ascii="Wingdings" w:hAnsi="Wingdings" w:hint="default"/>
+      </w:rPr>
+    </w:lvl>
+    <w:lvl w:ilvl="3" w:tplc="042A0001" w:tentative="1">
+      <w:start w:val="1"/>
+      <w:numFmt w:val="bullet"/>
+      <w:lvlText w:val=""/>
+      <w:lvlJc w:val="left"/>
+      <w:pPr>
+        <w:ind w:left="2880" w:hanging="360"/>
+      </w:pPr>
+      <w:rPr>
+        <w:rFonts w:ascii="Symbol" w:hAnsi="Symbol" w:hint="default"/>
+      </w:rPr>
+    </w:lvl>
+    <w:lvl w:ilvl="4" w:tplc="042A0003" w:tentative="1">
+      <w:start w:val="1"/>
+      <w:numFmt w:val="bullet"/>
+      <w:lvlText w:val="o"/>
+      <w:lvlJc w:val="left"/>
+      <w:pPr>
+        <w:ind w:left="3600" w:hanging="360"/>
+      </w:pPr>
+      <w:rPr>
+        <w:rFonts w:ascii="Courier New" w:hAnsi="Courier New" w:cs="Courier New" w:hint="default"/>
+      </w:rPr>
+    </w:lvl>
+    <w:lvl w:ilvl="5" w:tplc="042A0005" w:tentative="1">
+      <w:start w:val="1"/>
+      <w:numFmt w:val="bullet"/>
+      <w:lvlText w:val=""/>
+      <w:lvlJc w:val="left"/>
+      <w:pPr>
+        <w:ind w:left="4320" w:hanging="360"/>
+      </w:pPr>
+      <w:rPr>
+        <w:rFonts w:ascii="Wingdings" w:hAnsi="Wingdings" w:hint="default"/>
+      </w:rPr>
+    </w:lvl>
+    <w:lvl w:ilvl="6" w:tplc="042A0001" w:tentative="1">
+      <w:start w:val="1"/>
+      <w:numFmt w:val="bullet"/>
+      <w:lvlText w:val=""/>
+      <w:lvlJc w:val="left"/>
+      <w:pPr>
+        <w:ind w:left="5040" w:hanging="360"/>
+      </w:pPr>
+      <w:rPr>
+        <w:rFonts w:ascii="Symbol" w:hAnsi="Symbol" w:hint="default"/>
+      </w:rPr>
+    </w:lvl>
+    <w:lvl w:ilvl="7" w:tplc="042A0003" w:tentative="1">
+      <w:start w:val="1"/>
+      <w:numFmt w:val="bullet"/>
+      <w:lvlText w:val="o"/>
+      <w:lvlJc w:val="left"/>
+      <w:pPr>
+        <w:ind w:left="5760" w:hanging="360"/>
+      </w:pPr>
+      <w:rPr>
+        <w:rFonts w:ascii="Courier New" w:hAnsi="Courier New" w:cs="Courier New" w:hint="default"/>
+      </w:rPr>
+    </w:lvl>
+    <w:lvl w:ilvl="8" w:tplc="042A0005" w:tentative="1">
+      <w:start w:val="1"/>
+      <w:numFmt w:val="bullet"/>
+      <w:lvlText w:val=""/>
+      <w:lvlJc w:val="left"/>
+      <w:pPr>
+        <w:ind w:left="6480" w:hanging="360"/>
+      </w:pPr>
+      <w:rPr>
+        <w:rFonts w:ascii="Wingdings" w:hAnsi="Wingdings" w:hint="default"/>
+      </w:rPr>
+    </w:lvl>
+  </w:abstractNum>
+  <w:abstractNum w:abstractNumId="2" w15:restartNumberingAfterBreak="0">
     <w:nsid w:val="260123DA"/>
     <w:multiLevelType w:val="multilevel"/>
     <w:tmpl w:val="F036CCB0"/>
@@ -31491,7 +32824,7 @@
       </w:rPr>
     </w:lvl>
   </w:abstractNum>
-  <w:abstractNum w:abstractNumId="2" w15:restartNumberingAfterBreak="0">
+  <w:abstractNum w:abstractNumId="3" w15:restartNumberingAfterBreak="0">
     <w:nsid w:val="2A0715F9"/>
     <w:multiLevelType w:val="hybridMultilevel"/>
     <w:tmpl w:val="46A4780C"/>
@@ -31603,7 +32936,7 @@
       </w:rPr>
     </w:lvl>
   </w:abstractNum>
-  <w:abstractNum w:abstractNumId="3" w15:restartNumberingAfterBreak="0">
+  <w:abstractNum w:abstractNumId="4" w15:restartNumberingAfterBreak="0">
     <w:nsid w:val="2CBC5BB3"/>
     <w:multiLevelType w:val="hybridMultilevel"/>
     <w:tmpl w:val="3A2CFA5C"/>
@@ -31715,7 +33048,7 @@
       </w:rPr>
     </w:lvl>
   </w:abstractNum>
-  <w:abstractNum w:abstractNumId="4" w15:restartNumberingAfterBreak="0">
+  <w:abstractNum w:abstractNumId="5" w15:restartNumberingAfterBreak="0">
     <w:nsid w:val="31A12351"/>
     <w:multiLevelType w:val="multilevel"/>
     <w:tmpl w:val="8018883A"/>
@@ -31837,7 +33170,7 @@
       </w:rPr>
     </w:lvl>
   </w:abstractNum>
-  <w:abstractNum w:abstractNumId="5" w15:restartNumberingAfterBreak="0">
+  <w:abstractNum w:abstractNumId="6" w15:restartNumberingAfterBreak="0">
     <w:nsid w:val="3832091A"/>
     <w:multiLevelType w:val="hybridMultilevel"/>
     <w:tmpl w:val="4C9A135A"/>
@@ -31950,7 +33283,7 @@
       </w:rPr>
     </w:lvl>
   </w:abstractNum>
-  <w:abstractNum w:abstractNumId="6" w15:restartNumberingAfterBreak="0">
+  <w:abstractNum w:abstractNumId="7" w15:restartNumberingAfterBreak="0">
     <w:nsid w:val="3A8843F0"/>
     <w:multiLevelType w:val="multilevel"/>
     <w:tmpl w:val="DE981858"/>
@@ -32064,7 +33397,7 @@
       </w:rPr>
     </w:lvl>
   </w:abstractNum>
-  <w:abstractNum w:abstractNumId="7" w15:restartNumberingAfterBreak="0">
+  <w:abstractNum w:abstractNumId="8" w15:restartNumberingAfterBreak="0">
     <w:nsid w:val="3DF2276B"/>
     <w:multiLevelType w:val="hybridMultilevel"/>
     <w:tmpl w:val="60F4D008"/>
@@ -32176,7 +33509,7 @@
       </w:rPr>
     </w:lvl>
   </w:abstractNum>
-  <w:abstractNum w:abstractNumId="8" w15:restartNumberingAfterBreak="0">
+  <w:abstractNum w:abstractNumId="9" w15:restartNumberingAfterBreak="0">
     <w:nsid w:val="45922BB1"/>
     <w:multiLevelType w:val="hybridMultilevel"/>
     <w:tmpl w:val="E6C6C5E6"/>
@@ -32289,7 +33622,7 @@
       </w:rPr>
     </w:lvl>
   </w:abstractNum>
-  <w:abstractNum w:abstractNumId="9" w15:restartNumberingAfterBreak="0">
+  <w:abstractNum w:abstractNumId="10" w15:restartNumberingAfterBreak="0">
     <w:nsid w:val="4F0E0960"/>
     <w:multiLevelType w:val="hybridMultilevel"/>
     <w:tmpl w:val="08305674"/>
@@ -32402,7 +33735,7 @@
       </w:rPr>
     </w:lvl>
   </w:abstractNum>
-  <w:abstractNum w:abstractNumId="10" w15:restartNumberingAfterBreak="0">
+  <w:abstractNum w:abstractNumId="11" w15:restartNumberingAfterBreak="0">
     <w:nsid w:val="643E6640"/>
     <w:multiLevelType w:val="hybridMultilevel"/>
     <w:tmpl w:val="81A89E08"/>
@@ -32515,37 +33848,40 @@
     </w:lvl>
   </w:abstractNum>
   <w:num w:numId="1" w16cid:durableId="885065428">
-    <w:abstractNumId w:val="4"/>
+    <w:abstractNumId w:val="5"/>
   </w:num>
   <w:num w:numId="2" w16cid:durableId="1127310990">
     <w:abstractNumId w:val="0"/>
   </w:num>
   <w:num w:numId="3" w16cid:durableId="638876476">
-    <w:abstractNumId w:val="1"/>
+    <w:abstractNumId w:val="2"/>
   </w:num>
   <w:num w:numId="4" w16cid:durableId="58477702">
+    <w:abstractNumId w:val="7"/>
+  </w:num>
+  <w:num w:numId="5" w16cid:durableId="841504017">
+    <w:abstractNumId w:val="9"/>
+  </w:num>
+  <w:num w:numId="6" w16cid:durableId="1440493438">
+    <w:abstractNumId w:val="3"/>
+  </w:num>
+  <w:num w:numId="7" w16cid:durableId="1190921278">
+    <w:abstractNumId w:val="8"/>
+  </w:num>
+  <w:num w:numId="8" w16cid:durableId="1911883673">
+    <w:abstractNumId w:val="4"/>
+  </w:num>
+  <w:num w:numId="9" w16cid:durableId="721055875">
+    <w:abstractNumId w:val="11"/>
+  </w:num>
+  <w:num w:numId="10" w16cid:durableId="1683241532">
+    <w:abstractNumId w:val="10"/>
+  </w:num>
+  <w:num w:numId="11" w16cid:durableId="1895853267">
     <w:abstractNumId w:val="6"/>
   </w:num>
-  <w:num w:numId="5" w16cid:durableId="841504017">
-    <w:abstractNumId w:val="8"/>
-  </w:num>
-  <w:num w:numId="6" w16cid:durableId="1440493438">
-    <w:abstractNumId w:val="2"/>
-  </w:num>
-  <w:num w:numId="7" w16cid:durableId="1190921278">
-    <w:abstractNumId w:val="7"/>
-  </w:num>
-  <w:num w:numId="8" w16cid:durableId="1911883673">
-    <w:abstractNumId w:val="3"/>
-  </w:num>
-  <w:num w:numId="9" w16cid:durableId="721055875">
-    <w:abstractNumId w:val="10"/>
-  </w:num>
-  <w:num w:numId="10" w16cid:durableId="1683241532">
-    <w:abstractNumId w:val="9"/>
-  </w:num>
-  <w:num w:numId="11" w16cid:durableId="1895853267">
-    <w:abstractNumId w:val="5"/>
+  <w:num w:numId="12" w16cid:durableId="508061670">
+    <w:abstractNumId w:val="1"/>
   </w:num>
   <w:numIdMacAtCleanup w:val="4"/>
 </w:numbering>

</xml_diff>